<commit_message>
vault backup: 2024-10-01 22:17:53
</commit_message>
<xml_diff>
--- a/Centennial/Term 1/GNED - A Wellness Approach/Lucas_Vandermaarel_Stress Reflection Journal.docx
+++ b/Centennial/Term 1/GNED - A Wellness Approach/Lucas_Vandermaarel_Stress Reflection Journal.docx
@@ -447,7 +447,6 @@
     </w:p>
     <w:p>
       <w:pPr>
-        <w:ind w:firstLine="720"/>
         <w:rPr>
           <w:rFonts w:ascii="Helvetica" w:hAnsi="Helvetica"/>
           <w:sz w:val="22"/>
@@ -462,13 +461,12 @@
           <w:szCs w:val="22"/>
         </w:rPr>
         <w:pict w14:anchorId="65F1DE2F">
-          <v:rect id="_x0000_i1037" style="width:0;height:1.5pt" o:hralign="center" o:hrstd="t" o:hr="t" fillcolor="#a0a0a0" stroked="f"/>
+          <v:rect id="_x0000_i1025" style="width:0;height:1.5pt" o:hralign="center" o:hrstd="t" o:hr="t" fillcolor="#a0a0a0" stroked="f"/>
         </w:pict>
       </w:r>
     </w:p>
     <w:p>
       <w:pPr>
-        <w:ind w:left="720"/>
         <w:rPr>
           <w:rFonts w:ascii="Helvetica" w:hAnsi="Helvetica"/>
           <w:sz w:val="22"/>
@@ -698,27 +696,27 @@
           <w:szCs w:val="22"/>
         </w:rPr>
         <w:t xml:space="preserve">) </w:t>
-      </w:r>
-      <w:r>
-        <w:rPr>
-          <w:rFonts w:ascii="Helvetica" w:hAnsi="Helvetica"/>
-          <w:sz w:val="22"/>
-          <w:szCs w:val="22"/>
-        </w:rPr>
-        <w:br/>
-      </w:r>
-      <w:r>
-        <w:rPr>
-          <w:color w:val="FF0000"/>
-        </w:rPr>
-        <w:pict w14:anchorId="10E0B3F3">
-          <v:rect id="_x0000_i1027" style="width:0;height:1.5pt" o:hralign="center" o:hrstd="t" o:hr="t" fillcolor="#a0a0a0" stroked="f"/>
-        </w:pict>
       </w:r>
     </w:p>
     <w:p>
       <w:pPr>
-        <w:ind w:left="720"/>
+        <w:rPr>
+          <w:rFonts w:ascii="Helvetica" w:hAnsi="Helvetica"/>
+          <w:sz w:val="22"/>
+          <w:szCs w:val="22"/>
+        </w:rPr>
+      </w:pPr>
+      <w:r>
+        <w:rPr>
+          <w:color w:val="FF0000"/>
+        </w:rPr>
+        <w:pict w14:anchorId="10E0B3F3">
+          <v:rect id="_x0000_i1026" style="width:0;height:1.5pt" o:hralign="center" o:hrstd="t" o:hr="t" fillcolor="#a0a0a0" stroked="f"/>
+        </w:pict>
+      </w:r>
+    </w:p>
+    <w:p>
+      <w:pPr>
         <w:rPr>
           <w:rFonts w:ascii="Helvetica" w:hAnsi="Helvetica"/>
           <w:sz w:val="22"/>
@@ -844,6 +842,22 @@
           <w:szCs w:val="22"/>
         </w:rPr>
         <w:t xml:space="preserve"> This distress reaction changed my mood for the rest of the day where I was much less wanting to complete other tasks and procrastinated on a few most definitely.</w:t>
+      </w:r>
+      <w:r>
+        <w:rPr>
+          <w:rFonts w:ascii="Helvetica" w:hAnsi="Helvetica"/>
+          <w:sz w:val="22"/>
+          <w:szCs w:val="22"/>
+        </w:rPr>
+        <w:br/>
+      </w:r>
+      <w:r>
+        <w:rPr>
+          <w:rFonts w:ascii="Helvetica" w:hAnsi="Helvetica"/>
+          <w:sz w:val="22"/>
+          <w:szCs w:val="22"/>
+        </w:rPr>
+        <w:br/>
       </w:r>
       <w:r>
         <w:rPr>
@@ -1041,32 +1055,31 @@
         </w:rPr>
         <w:t>)</w:t>
       </w:r>
-      <w:r>
-        <w:rPr>
-          <w:rFonts w:ascii="Helvetica" w:hAnsi="Helvetica"/>
-          <w:sz w:val="22"/>
-          <w:szCs w:val="22"/>
-        </w:rPr>
-        <w:br/>
-      </w:r>
-      <w:r>
-        <w:rPr>
-          <w:color w:val="FF0000"/>
-        </w:rPr>
-        <w:pict w14:anchorId="2FEA4B7E">
-          <v:rect id="_x0000_i1040" style="width:0;height:1.5pt" o:hralign="center" o:hrstd="t" o:hr="t" fillcolor="#a0a0a0" stroked="f"/>
-        </w:pict>
-      </w:r>
     </w:p>
     <w:p>
       <w:pPr>
-        <w:pStyle w:val="ListParagraph"/>
-        <w:rPr>
-          <w:rFonts w:ascii="Helvetica" w:hAnsi="Helvetica"/>
-          <w:sz w:val="22"/>
-          <w:szCs w:val="22"/>
-        </w:rPr>
-      </w:pPr>
+        <w:rPr>
+          <w:rFonts w:ascii="Helvetica" w:hAnsi="Helvetica"/>
+          <w:sz w:val="22"/>
+          <w:szCs w:val="22"/>
+        </w:rPr>
+      </w:pPr>
+      <w:r>
+        <w:rPr>
+          <w:rFonts w:ascii="Helvetica" w:hAnsi="Helvetica"/>
+          <w:sz w:val="22"/>
+          <w:szCs w:val="22"/>
+        </w:rPr>
+        <w:br/>
+      </w:r>
+      <w:r>
+        <w:rPr>
+          <w:color w:val="FF0000"/>
+        </w:rPr>
+        <w:pict w14:anchorId="2FEA4B7E">
+          <v:rect id="_x0000_i1027" style="width:498.95pt;height:.05pt" o:hrpct="990" o:hralign="center" o:hrstd="t" o:hr="t" fillcolor="#a0a0a0" stroked="f"/>
+        </w:pict>
+      </w:r>
     </w:p>
     <w:p>
       <w:pPr>
@@ -1077,155 +1090,151 @@
           <w:szCs w:val="22"/>
         </w:rPr>
       </w:pPr>
-      <w:r>
-        <w:rPr>
-          <w:rFonts w:ascii="Helvetica" w:hAnsi="Helvetica"/>
-          <w:sz w:val="22"/>
-          <w:szCs w:val="22"/>
-        </w:rPr>
-        <w:t xml:space="preserve">The first time I was asked to generate reports </w:t>
-      </w:r>
-      <w:r>
-        <w:rPr>
-          <w:rFonts w:ascii="Helvetica" w:hAnsi="Helvetica"/>
-          <w:sz w:val="22"/>
-          <w:szCs w:val="22"/>
-        </w:rPr>
-        <w:t xml:space="preserve">caused me to experience a eustress reaction. </w:t>
-      </w:r>
-      <w:r>
-        <w:rPr>
-          <w:rFonts w:ascii="Helvetica" w:hAnsi="Helvetica"/>
-          <w:sz w:val="22"/>
-          <w:szCs w:val="22"/>
-        </w:rPr>
-        <w:t>I know how to code in Java, but did not know the underlying structure of the SQL database holding our student information.</w:t>
-      </w:r>
-      <w:r>
-        <w:rPr>
-          <w:rFonts w:ascii="Helvetica" w:hAnsi="Helvetica"/>
-          <w:sz w:val="22"/>
-          <w:szCs w:val="22"/>
-        </w:rPr>
-        <w:t xml:space="preserve"> </w:t>
-      </w:r>
-      <w:r>
-        <w:rPr>
-          <w:rFonts w:ascii="Helvetica" w:hAnsi="Helvetica"/>
-          <w:sz w:val="22"/>
-          <w:szCs w:val="22"/>
-        </w:rPr>
-        <w:t xml:space="preserve">School was starting in a few weeks at the K-12 school board I work </w:t>
-      </w:r>
-      <w:r>
-        <w:rPr>
-          <w:rFonts w:ascii="Helvetica" w:hAnsi="Helvetica"/>
-          <w:sz w:val="22"/>
-          <w:szCs w:val="22"/>
-        </w:rPr>
-        <w:t>at,</w:t>
-      </w:r>
-      <w:r>
-        <w:rPr>
-          <w:rFonts w:ascii="Helvetica" w:hAnsi="Helvetica"/>
-          <w:sz w:val="22"/>
-          <w:szCs w:val="22"/>
-        </w:rPr>
-        <w:t xml:space="preserve"> and I had my </w:t>
-      </w:r>
-      <w:r>
-        <w:rPr>
-          <w:rFonts w:ascii="Helvetica" w:hAnsi="Helvetica"/>
-          <w:sz w:val="22"/>
-          <w:szCs w:val="22"/>
-        </w:rPr>
-        <w:lastRenderedPageBreak/>
-        <w:t xml:space="preserve">regular duties to complete before the school year starts. </w:t>
-      </w:r>
-      <w:r>
-        <w:rPr>
-          <w:rFonts w:ascii="Helvetica" w:hAnsi="Helvetica"/>
-          <w:sz w:val="22"/>
-          <w:szCs w:val="22"/>
-        </w:rPr>
-        <w:t xml:space="preserve">The stress was </w:t>
-      </w:r>
-      <w:r>
-        <w:rPr>
-          <w:rFonts w:ascii="Helvetica" w:hAnsi="Helvetica"/>
-          <w:sz w:val="22"/>
-          <w:szCs w:val="22"/>
-        </w:rPr>
-        <w:t xml:space="preserve">not </w:t>
-      </w:r>
-      <w:r>
-        <w:rPr>
-          <w:rFonts w:ascii="Helvetica" w:hAnsi="Helvetica"/>
-          <w:sz w:val="22"/>
-          <w:szCs w:val="22"/>
-        </w:rPr>
-        <w:t>created by anger, but by expectations and the want to complete all tasks assigned to me.</w:t>
-      </w:r>
-      <w:r>
-        <w:rPr>
-          <w:rFonts w:ascii="Helvetica" w:hAnsi="Helvetica"/>
-          <w:sz w:val="22"/>
-          <w:szCs w:val="22"/>
-        </w:rPr>
-        <w:t xml:space="preserve"> This was reinforced by m</w:t>
-      </w:r>
-      <w:r>
-        <w:rPr>
-          <w:rFonts w:ascii="Helvetica" w:hAnsi="Helvetica"/>
-          <w:sz w:val="22"/>
-          <w:szCs w:val="22"/>
-        </w:rPr>
-        <w:t xml:space="preserve">ultiple supervisors and co-workers depending on me </w:t>
-      </w:r>
-      <w:r>
-        <w:rPr>
-          <w:rFonts w:ascii="Helvetica" w:hAnsi="Helvetica"/>
-          <w:sz w:val="22"/>
-          <w:szCs w:val="22"/>
-        </w:rPr>
-        <w:t>so they can look good to the</w:t>
-      </w:r>
-      <w:r>
-        <w:rPr>
-          <w:rFonts w:ascii="Helvetica" w:hAnsi="Helvetica"/>
-          <w:sz w:val="22"/>
-          <w:szCs w:val="22"/>
-        </w:rPr>
-        <w:t>ir higher ups.</w:t>
-      </w:r>
-      <w:r>
-        <w:rPr>
-          <w:rFonts w:ascii="Helvetica" w:hAnsi="Helvetica"/>
-          <w:sz w:val="22"/>
-          <w:szCs w:val="22"/>
-        </w:rPr>
-        <w:t xml:space="preserve"> </w:t>
-      </w:r>
-      <w:r>
-        <w:rPr>
-          <w:rFonts w:ascii="Helvetica" w:hAnsi="Helvetica"/>
-          <w:sz w:val="22"/>
-          <w:szCs w:val="22"/>
-        </w:rPr>
-        <w:t xml:space="preserve">Stress flowed down and </w:t>
-      </w:r>
-      <w:r>
-        <w:rPr>
-          <w:rFonts w:ascii="Helvetica" w:hAnsi="Helvetica"/>
-          <w:sz w:val="22"/>
-          <w:szCs w:val="22"/>
-        </w:rPr>
-        <w:t>I was able to use this stress to quickly learn the SQL database and create the necessary reports.</w:t>
-      </w:r>
     </w:p>
     <w:p>
       <w:pPr>
         <w:pStyle w:val="ListParagraph"/>
+        <w:ind w:left="0"/>
+        <w:rPr>
+          <w:rFonts w:ascii="Helvetica" w:hAnsi="Helvetica"/>
+          <w:sz w:val="22"/>
+          <w:szCs w:val="22"/>
+        </w:rPr>
+      </w:pPr>
+      <w:r>
+        <w:rPr>
+          <w:rFonts w:ascii="Helvetica" w:hAnsi="Helvetica"/>
+          <w:sz w:val="22"/>
+          <w:szCs w:val="22"/>
+        </w:rPr>
+        <w:t xml:space="preserve">The first time I was asked to generate reports </w:t>
+      </w:r>
+      <w:r>
+        <w:rPr>
+          <w:rFonts w:ascii="Helvetica" w:hAnsi="Helvetica"/>
+          <w:sz w:val="22"/>
+          <w:szCs w:val="22"/>
+        </w:rPr>
+        <w:t xml:space="preserve">caused me to experience a eustress reaction. </w:t>
+      </w:r>
+      <w:r>
+        <w:rPr>
+          <w:rFonts w:ascii="Helvetica" w:hAnsi="Helvetica"/>
+          <w:sz w:val="22"/>
+          <w:szCs w:val="22"/>
+        </w:rPr>
+        <w:t>I know how to code in Java, but did not know the underlying structure of the SQL database holding our student information.</w:t>
+      </w:r>
+      <w:r>
+        <w:rPr>
+          <w:rFonts w:ascii="Helvetica" w:hAnsi="Helvetica"/>
+          <w:sz w:val="22"/>
+          <w:szCs w:val="22"/>
+        </w:rPr>
+        <w:t xml:space="preserve"> </w:t>
+      </w:r>
+      <w:r>
+        <w:rPr>
+          <w:rFonts w:ascii="Helvetica" w:hAnsi="Helvetica"/>
+          <w:sz w:val="22"/>
+          <w:szCs w:val="22"/>
+        </w:rPr>
+        <w:lastRenderedPageBreak/>
+        <w:t xml:space="preserve">School was starting in a few weeks at the K-12 school board I work </w:t>
+      </w:r>
+      <w:r>
+        <w:rPr>
+          <w:rFonts w:ascii="Helvetica" w:hAnsi="Helvetica"/>
+          <w:sz w:val="22"/>
+          <w:szCs w:val="22"/>
+        </w:rPr>
+        <w:t>at,</w:t>
+      </w:r>
+      <w:r>
+        <w:rPr>
+          <w:rFonts w:ascii="Helvetica" w:hAnsi="Helvetica"/>
+          <w:sz w:val="22"/>
+          <w:szCs w:val="22"/>
+        </w:rPr>
+        <w:t xml:space="preserve"> and I had my regular duties to complete before the school year starts. </w:t>
+      </w:r>
+      <w:r>
+        <w:rPr>
+          <w:rFonts w:ascii="Helvetica" w:hAnsi="Helvetica"/>
+          <w:sz w:val="22"/>
+          <w:szCs w:val="22"/>
+        </w:rPr>
+        <w:t xml:space="preserve">The stress was </w:t>
+      </w:r>
+      <w:r>
+        <w:rPr>
+          <w:rFonts w:ascii="Helvetica" w:hAnsi="Helvetica"/>
+          <w:sz w:val="22"/>
+          <w:szCs w:val="22"/>
+        </w:rPr>
+        <w:t xml:space="preserve">not </w:t>
+      </w:r>
+      <w:r>
+        <w:rPr>
+          <w:rFonts w:ascii="Helvetica" w:hAnsi="Helvetica"/>
+          <w:sz w:val="22"/>
+          <w:szCs w:val="22"/>
+        </w:rPr>
+        <w:t>created by anger, but by expectations and the want to complete all tasks assigned to me.</w:t>
+      </w:r>
+      <w:r>
+        <w:rPr>
+          <w:rFonts w:ascii="Helvetica" w:hAnsi="Helvetica"/>
+          <w:sz w:val="22"/>
+          <w:szCs w:val="22"/>
+        </w:rPr>
+        <w:t xml:space="preserve"> This was reinforced by multiple supervisors and co-workers depending on me </w:t>
+      </w:r>
+      <w:r>
+        <w:rPr>
+          <w:rFonts w:ascii="Helvetica" w:hAnsi="Helvetica"/>
+          <w:sz w:val="22"/>
+          <w:szCs w:val="22"/>
+        </w:rPr>
+        <w:t>so they can look good to the</w:t>
+      </w:r>
+      <w:r>
+        <w:rPr>
+          <w:rFonts w:ascii="Helvetica" w:hAnsi="Helvetica"/>
+          <w:sz w:val="22"/>
+          <w:szCs w:val="22"/>
+        </w:rPr>
+        <w:t>ir higher ups.</w:t>
+      </w:r>
+      <w:r>
+        <w:rPr>
+          <w:rFonts w:ascii="Helvetica" w:hAnsi="Helvetica"/>
+          <w:sz w:val="22"/>
+          <w:szCs w:val="22"/>
+        </w:rPr>
+        <w:t xml:space="preserve"> </w:t>
+      </w:r>
+      <w:r>
+        <w:rPr>
+          <w:rFonts w:ascii="Helvetica" w:hAnsi="Helvetica"/>
+          <w:sz w:val="22"/>
+          <w:szCs w:val="22"/>
+        </w:rPr>
+        <w:t xml:space="preserve">Stress flowed down and </w:t>
+      </w:r>
+      <w:r>
+        <w:rPr>
+          <w:rFonts w:ascii="Helvetica" w:hAnsi="Helvetica"/>
+          <w:sz w:val="22"/>
+          <w:szCs w:val="22"/>
+        </w:rPr>
+        <w:t>I was able to use this stress to quickly learn the SQL database and create the necessary reports.</w:t>
+      </w:r>
+    </w:p>
+    <w:p>
+      <w:pPr>
+        <w:pStyle w:val="ListParagraph"/>
+        <w:ind w:left="0"/>
         <w:rPr>
           <w:rFonts w:ascii="Helvetica" w:hAnsi="Helvetica"/>
           <w:sz w:val="22"/>
@@ -1282,18 +1291,10 @@
       </w:r>
       <w:r>
         <w:rPr>
-          <w:rFonts w:ascii="Helvetica" w:hAnsi="Helvetica"/>
-          <w:sz w:val="22"/>
-          <w:szCs w:val="22"/>
-        </w:rPr>
-        <w:br/>
-      </w:r>
-      <w:r>
-        <w:rPr>
           <w:color w:val="FF0000"/>
         </w:rPr>
         <w:pict w14:anchorId="660CAF92">
-          <v:rect id="_x0000_i1041" style="width:0;height:1.5pt" o:hralign="center" o:hrstd="t" o:hr="t" fillcolor="#a0a0a0" stroked="f"/>
+          <v:rect id="_x0000_i1028" style="width:0;height:1.5pt" o:hralign="center" o:hrstd="t" o:hr="t" fillcolor="#a0a0a0" stroked="f"/>
         </w:pict>
       </w:r>
       <w:r>
@@ -1651,23 +1652,14 @@
     <w:p>
       <w:pPr>
         <w:spacing w:line="276" w:lineRule="auto"/>
-        <w:ind w:left="720"/>
       </w:pPr>
       <w:r>
         <w:rPr>
           <w:color w:val="FF0000"/>
         </w:rPr>
         <w:pict w14:anchorId="07E19292">
-          <v:rect id="_x0000_i1054" style="width:0;height:1.5pt" o:hralign="center" o:hrstd="t" o:hr="t" fillcolor="#a0a0a0" stroked="f"/>
+          <v:rect id="_x0000_i1029" style="width:0;height:1.5pt" o:hralign="center" o:hrstd="t" o:hr="t" fillcolor="#a0a0a0" stroked="f"/>
         </w:pict>
-      </w:r>
-      <w:r>
-        <w:rPr>
-          <w:rFonts w:ascii="Helvetica" w:hAnsi="Helvetica" w:cs="Arial"/>
-          <w:sz w:val="22"/>
-          <w:szCs w:val="22"/>
-        </w:rPr>
-        <w:br/>
       </w:r>
       <w:r>
         <w:rPr>
@@ -2082,54 +2074,6 @@
           <w:szCs w:val="22"/>
         </w:rPr>
       </w:pPr>
-      <w:r>
-        <w:rPr>
-          <w:rFonts w:ascii="Helvetica" w:hAnsi="Helvetica"/>
-          <w:sz w:val="22"/>
-          <w:szCs w:val="22"/>
-        </w:rPr>
-        <w:br/>
-      </w:r>
-      <w:r>
-        <w:rPr>
-          <w:rFonts w:ascii="Helvetica" w:hAnsi="Helvetica" w:cs="Arial"/>
-          <w:sz w:val="22"/>
-          <w:szCs w:val="22"/>
-        </w:rPr>
-        <w:br/>
-      </w:r>
-      <w:r>
-        <w:rPr>
-          <w:rFonts w:ascii="Helvetica" w:hAnsi="Helvetica" w:cs="Arial"/>
-          <w:sz w:val="22"/>
-          <w:szCs w:val="22"/>
-        </w:rPr>
-        <w:br/>
-      </w:r>
-      <w:r>
-        <w:rPr>
-          <w:rFonts w:ascii="Helvetica" w:hAnsi="Helvetica" w:cs="Arial"/>
-          <w:sz w:val="22"/>
-          <w:szCs w:val="22"/>
-        </w:rPr>
-        <w:br/>
-      </w:r>
-      <w:r>
-        <w:rPr>
-          <w:rFonts w:ascii="Helvetica" w:hAnsi="Helvetica" w:cs="Arial"/>
-          <w:sz w:val="22"/>
-          <w:szCs w:val="22"/>
-        </w:rPr>
-        <w:br/>
-      </w:r>
-      <w:r>
-        <w:rPr>
-          <w:rFonts w:ascii="Helvetica" w:hAnsi="Helvetica" w:cs="Arial"/>
-          <w:sz w:val="22"/>
-          <w:szCs w:val="22"/>
-        </w:rPr>
-        <w:br/>
-      </w:r>
       <w:r>
         <w:rPr>
           <w:rFonts w:ascii="Helvetica" w:hAnsi="Helvetica" w:cs="Arial"/>
@@ -2160,7 +2104,6 @@
           <w:sz w:val="22"/>
           <w:szCs w:val="22"/>
         </w:rPr>
-        <w:lastRenderedPageBreak/>
         <w:t>Analyze</w:t>
       </w:r>
       <w:r>
@@ -2382,8 +2325,9 @@
         <w:rPr>
           <w:color w:val="FF0000"/>
         </w:rPr>
+        <w:lastRenderedPageBreak/>
         <w:pict w14:anchorId="52124E1D">
-          <v:rect id="_x0000_i1055" style="width:0;height:1.5pt" o:hralign="center" o:hrstd="t" o:hr="t" fillcolor="#a0a0a0" stroked="f"/>
+          <v:rect id="_x0000_i1030" style="width:0;height:1.5pt" o:hralign="center" o:hrstd="t" o:hr="t" fillcolor="#a0a0a0" stroked="f"/>
         </w:pict>
       </w:r>
     </w:p>
@@ -2402,7 +2346,6 @@
           <w:sz w:val="22"/>
           <w:szCs w:val="22"/>
         </w:rPr>
-        <w:tab/>
         <w:t xml:space="preserve">The types of situations </w:t>
       </w:r>
       <w:r>
@@ -2644,6 +2587,30 @@
           <w:szCs w:val="22"/>
         </w:rPr>
         <w:t xml:space="preserve"> the situation.</w:t>
+      </w:r>
+      <w:r>
+        <w:rPr>
+          <w:rFonts w:ascii="Helvetica" w:hAnsi="Helvetica"/>
+          <w:sz w:val="22"/>
+          <w:szCs w:val="22"/>
+        </w:rPr>
+        <w:br/>
+      </w:r>
+      <w:r>
+        <w:rPr>
+          <w:rFonts w:ascii="Helvetica" w:hAnsi="Helvetica"/>
+          <w:sz w:val="22"/>
+          <w:szCs w:val="22"/>
+        </w:rPr>
+        <w:br/>
+      </w:r>
+      <w:r>
+        <w:rPr>
+          <w:rFonts w:ascii="Helvetica" w:hAnsi="Helvetica"/>
+          <w:sz w:val="22"/>
+          <w:szCs w:val="22"/>
+        </w:rPr>
+        <w:t>What were the physical, emotional, cognitive and/or behavioural symptoms that you experienced? (2 marks).</w:t>
       </w:r>
     </w:p>
     <w:p>
@@ -2657,7 +2624,135 @@
       </w:pPr>
       <w:r>
         <w:rPr>
-          <w:rFonts w:ascii="Helvetica" w:hAnsi="Helvetica"/>
+          <w:color w:val="FF0000"/>
+        </w:rPr>
+        <w:pict w14:anchorId="7BBF3701">
+          <v:rect id="_x0000_i1033" style="width:498.95pt;height:.05pt" o:hrpct="990" o:hralign="center" o:hrstd="t" o:hr="t" fillcolor="#a0a0a0" stroked="f"/>
+        </w:pict>
+      </w:r>
+      <w:r>
+        <w:rPr>
+          <w:rFonts w:ascii="Helvetica" w:hAnsi="Helvetica"/>
+          <w:sz w:val="22"/>
+          <w:szCs w:val="22"/>
+        </w:rPr>
+        <w:br/>
+      </w:r>
+      <w:r>
+        <w:rPr>
+          <w:rFonts w:ascii="Helvetica" w:hAnsi="Helvetica" w:cs="Arial"/>
+          <w:sz w:val="22"/>
+          <w:szCs w:val="22"/>
+        </w:rPr>
+        <w:t xml:space="preserve">Physically, I felt energetic, my blood pressure was risen. </w:t>
+      </w:r>
+      <w:r>
+        <w:rPr>
+          <w:rFonts w:ascii="Helvetica" w:hAnsi="Helvetica" w:cs="Arial"/>
+          <w:sz w:val="22"/>
+          <w:szCs w:val="22"/>
+        </w:rPr>
+        <w:t xml:space="preserve">Emotionally, I felt motivated to do </w:t>
+      </w:r>
+      <w:r>
+        <w:rPr>
+          <w:rFonts w:ascii="Helvetica" w:hAnsi="Helvetica" w:cs="Arial"/>
+          <w:sz w:val="22"/>
+          <w:szCs w:val="22"/>
+        </w:rPr>
+        <w:t>my best work. I was slightly worried</w:t>
+      </w:r>
+      <w:r>
+        <w:rPr>
+          <w:rFonts w:ascii="Helvetica" w:hAnsi="Helvetica" w:cs="Arial"/>
+          <w:sz w:val="22"/>
+          <w:szCs w:val="22"/>
+        </w:rPr>
+        <w:t xml:space="preserve"> at the same time</w:t>
+      </w:r>
+      <w:r>
+        <w:rPr>
+          <w:rFonts w:ascii="Helvetica" w:hAnsi="Helvetica" w:cs="Arial"/>
+          <w:sz w:val="22"/>
+          <w:szCs w:val="22"/>
+        </w:rPr>
+        <w:t xml:space="preserve">, but </w:t>
+      </w:r>
+      <w:r>
+        <w:rPr>
+          <w:rFonts w:ascii="Helvetica" w:hAnsi="Helvetica" w:cs="Arial"/>
+          <w:sz w:val="22"/>
+          <w:szCs w:val="22"/>
+        </w:rPr>
+        <w:t xml:space="preserve">this worry was dampened by the </w:t>
+      </w:r>
+      <w:r>
+        <w:rPr>
+          <w:rFonts w:ascii="Helvetica" w:hAnsi="Helvetica" w:cs="Arial"/>
+          <w:sz w:val="22"/>
+          <w:szCs w:val="22"/>
+        </w:rPr>
+        <w:t xml:space="preserve">want to complete all tasks to my greatest ability. Behaviourally, I </w:t>
+      </w:r>
+      <w:r>
+        <w:rPr>
+          <w:rFonts w:ascii="Helvetica" w:hAnsi="Helvetica" w:cs="Arial"/>
+          <w:sz w:val="22"/>
+          <w:szCs w:val="22"/>
+        </w:rPr>
+        <w:t>was more serious and</w:t>
+      </w:r>
+      <w:r>
+        <w:rPr>
+          <w:rFonts w:ascii="Helvetica" w:hAnsi="Helvetica" w:cs="Arial"/>
+          <w:sz w:val="22"/>
+          <w:szCs w:val="22"/>
+        </w:rPr>
+        <w:t xml:space="preserve"> this was evident in my speech and my movements from and back to my desk.</w:t>
+      </w:r>
+      <w:r>
+        <w:rPr>
+          <w:rFonts w:ascii="Helvetica" w:hAnsi="Helvetica" w:cs="Arial"/>
+          <w:sz w:val="22"/>
+          <w:szCs w:val="22"/>
+        </w:rPr>
+        <w:t xml:space="preserve"> My speech turned more concise</w:t>
+      </w:r>
+      <w:r>
+        <w:rPr>
+          <w:rFonts w:ascii="Helvetica" w:hAnsi="Helvetica" w:cs="Arial"/>
+          <w:sz w:val="22"/>
+          <w:szCs w:val="22"/>
+        </w:rPr>
+        <w:t xml:space="preserve"> when spoken to and my movements were purposeful, not sporadic</w:t>
+      </w:r>
+      <w:r>
+        <w:rPr>
+          <w:rFonts w:ascii="Helvetica" w:hAnsi="Helvetica" w:cs="Arial"/>
+          <w:sz w:val="22"/>
+          <w:szCs w:val="22"/>
+        </w:rPr>
+        <w:t xml:space="preserve"> – an example of this would be if I was going to lunch, I did not speak to anyone, I got my lunch</w:t>
+      </w:r>
+      <w:r>
+        <w:rPr>
+          <w:rFonts w:ascii="Helvetica" w:hAnsi="Helvetica" w:cs="Arial"/>
+          <w:sz w:val="22"/>
+          <w:szCs w:val="22"/>
+        </w:rPr>
+        <w:t>, ate it, then back to work.</w:t>
+      </w:r>
+      <w:r>
+        <w:rPr>
+          <w:rFonts w:ascii="Helvetica" w:hAnsi="Helvetica" w:cs="Arial"/>
+          <w:sz w:val="22"/>
+          <w:szCs w:val="22"/>
+        </w:rPr>
+        <w:br/>
+      </w:r>
+      <w:r>
+        <w:rPr>
+          <w:rFonts w:ascii="Helvetica" w:hAnsi="Helvetica" w:cs="Arial"/>
           <w:sz w:val="22"/>
           <w:szCs w:val="22"/>
         </w:rPr>
@@ -2841,26 +2936,24 @@
           <w:color w:val="FF0000"/>
         </w:rPr>
         <w:pict w14:anchorId="13AD58E2">
-          <v:rect id="_x0000_i1056" style="width:0;height:1.5pt" o:hralign="center" o:hrstd="t" o:hr="t" fillcolor="#a0a0a0" stroked="f"/>
+          <v:rect id="_x0000_i1031" style="width:0;height:1.5pt" o:hralign="center" o:hrstd="t" o:hr="t" fillcolor="#a0a0a0" stroked="f"/>
         </w:pict>
       </w:r>
     </w:p>
     <w:p>
       <w:pPr>
-        <w:ind w:firstLine="360"/>
-        <w:rPr>
-          <w:rFonts w:ascii="Helvetica" w:hAnsi="Helvetica" w:cs="Arial"/>
-          <w:sz w:val="22"/>
-          <w:szCs w:val="22"/>
-        </w:rPr>
-      </w:pPr>
-      <w:r>
-        <w:rPr>
-          <w:rFonts w:ascii="Helvetica" w:hAnsi="Helvetica" w:cs="Arial"/>
-          <w:sz w:val="22"/>
-          <w:szCs w:val="22"/>
-        </w:rPr>
-        <w:tab/>
+        <w:rPr>
+          <w:rFonts w:ascii="Helvetica" w:hAnsi="Helvetica" w:cs="Arial"/>
+          <w:sz w:val="22"/>
+          <w:szCs w:val="22"/>
+        </w:rPr>
+      </w:pPr>
+      <w:r>
+        <w:rPr>
+          <w:rFonts w:ascii="Helvetica" w:hAnsi="Helvetica" w:cs="Arial"/>
+          <w:sz w:val="22"/>
+          <w:szCs w:val="22"/>
+        </w:rPr>
         <w:t xml:space="preserve">A stressful situation that I will have to experience frequently is the </w:t>
       </w:r>
       <w:r>
@@ -2917,7 +3010,23 @@
           <w:sz w:val="22"/>
           <w:szCs w:val="22"/>
         </w:rPr>
-        <w:t xml:space="preserve"> I believe speaking to my supervisor will help as when others speak to him around the same topic, there usually is a change</w:t>
+        <w:t xml:space="preserve"> </w:t>
+      </w:r>
+      <w:r>
+        <w:rPr>
+          <w:rFonts w:ascii="Helvetica" w:hAnsi="Helvetica" w:cs="Arial"/>
+          <w:sz w:val="22"/>
+          <w:szCs w:val="22"/>
+        </w:rPr>
+        <w:br/>
+      </w:r>
+      <w:r>
+        <w:rPr>
+          <w:rFonts w:ascii="Helvetica" w:hAnsi="Helvetica" w:cs="Arial"/>
+          <w:sz w:val="22"/>
+          <w:szCs w:val="22"/>
+        </w:rPr>
+        <w:t>I believe speaking to my supervisor will help as when others speak to him around the same topic, there usually is a change</w:t>
       </w:r>
       <w:r>
         <w:rPr>
@@ -3097,31 +3206,41 @@
           <w:color w:val="FF0000"/>
         </w:rPr>
         <w:pict w14:anchorId="7C933179">
-          <v:rect id="_x0000_i1057" style="width:0;height:1.5pt" o:hralign="center" o:hrstd="t" o:hr="t" fillcolor="#a0a0a0" stroked="f"/>
+          <v:rect id="_x0000_i1032" style="width:0;height:1.5pt" o:hralign="center" o:hrstd="t" o:hr="t" fillcolor="#a0a0a0" stroked="f"/>
         </w:pict>
       </w:r>
     </w:p>
     <w:p>
       <w:pPr>
         <w:rPr>
-          <w:rFonts w:ascii="Helvetica" w:hAnsi="Helvetica"/>
-          <w:sz w:val="22"/>
-          <w:szCs w:val="22"/>
-        </w:rPr>
-      </w:pPr>
-      <w:r>
-        <w:rPr>
-          <w:color w:val="FF0000"/>
-        </w:rPr>
-        <w:tab/>
-      </w:r>
-      <w:r>
-        <w:rPr>
-          <w:rFonts w:ascii="Helvetica" w:hAnsi="Helvetica" w:cs="Arial"/>
-          <w:sz w:val="22"/>
-          <w:szCs w:val="22"/>
-        </w:rPr>
-        <w:t xml:space="preserve">I believe </w:t>
+          <w:rFonts w:ascii="Helvetica" w:hAnsi="Helvetica" w:cs="Arial"/>
+          <w:sz w:val="22"/>
+          <w:szCs w:val="22"/>
+        </w:rPr>
+      </w:pPr>
+      <w:r>
+        <w:rPr>
+          <w:rFonts w:ascii="Helvetica" w:hAnsi="Helvetica" w:cs="Arial"/>
+          <w:sz w:val="22"/>
+          <w:szCs w:val="22"/>
+        </w:rPr>
+        <w:t>I believe</w:t>
+      </w:r>
+      <w:r>
+        <w:rPr>
+          <w:rFonts w:ascii="Helvetica" w:hAnsi="Helvetica" w:cs="Arial"/>
+          <w:sz w:val="22"/>
+          <w:szCs w:val="22"/>
+        </w:rPr>
+        <w:t xml:space="preserve"> practicing</w:t>
+      </w:r>
+      <w:r>
+        <w:rPr>
+          <w:rFonts w:ascii="Helvetica" w:hAnsi="Helvetica" w:cs="Arial"/>
+          <w:sz w:val="22"/>
+          <w:szCs w:val="22"/>
+        </w:rPr>
+        <w:t xml:space="preserve"> </w:t>
       </w:r>
       <w:r>
         <w:rPr>
@@ -3145,15 +3264,338 @@
           <w:sz w:val="22"/>
           <w:szCs w:val="22"/>
         </w:rPr>
-        <w:t xml:space="preserve">will help me </w:t>
-      </w:r>
-      <w:r>
-        <w:rPr>
-          <w:rFonts w:ascii="Helvetica" w:hAnsi="Helvetica" w:cs="Arial"/>
-          <w:sz w:val="22"/>
-          <w:szCs w:val="22"/>
-        </w:rPr>
-        <w:t>/</w:t>
+        <w:t>will help me</w:t>
+      </w:r>
+      <w:r>
+        <w:rPr>
+          <w:rFonts w:ascii="Helvetica" w:hAnsi="Helvetica" w:cs="Arial"/>
+          <w:sz w:val="22"/>
+          <w:szCs w:val="22"/>
+        </w:rPr>
+        <w:t xml:space="preserve"> manage my stressors better.</w:t>
+      </w:r>
+      <w:r>
+        <w:rPr>
+          <w:rFonts w:ascii="Helvetica" w:hAnsi="Helvetica" w:cs="Arial"/>
+          <w:sz w:val="22"/>
+          <w:szCs w:val="22"/>
+        </w:rPr>
+        <w:t xml:space="preserve"> </w:t>
+      </w:r>
+      <w:r>
+        <w:rPr>
+          <w:rFonts w:ascii="Helvetica" w:hAnsi="Helvetica" w:cs="Arial"/>
+          <w:sz w:val="22"/>
+          <w:szCs w:val="22"/>
+        </w:rPr>
+        <w:t xml:space="preserve">There are variations and multiple steps of intricacy that </w:t>
+      </w:r>
+      <w:r>
+        <w:rPr>
+          <w:rFonts w:ascii="Helvetica" w:hAnsi="Helvetica" w:cs="Arial"/>
+          <w:sz w:val="22"/>
+          <w:szCs w:val="22"/>
+        </w:rPr>
+        <w:t xml:space="preserve">deep breathing can be practiced. I believe I will have the best chance at making it a habit with </w:t>
+      </w:r>
+      <w:r>
+        <w:rPr>
+          <w:rFonts w:ascii="Helvetica" w:hAnsi="Helvetica" w:cs="Arial"/>
+          <w:sz w:val="22"/>
+          <w:szCs w:val="22"/>
+        </w:rPr>
+        <w:t>a basic form of deep breathing</w:t>
+      </w:r>
+      <w:r>
+        <w:rPr>
+          <w:rFonts w:ascii="Helvetica" w:hAnsi="Helvetica" w:cs="Arial"/>
+          <w:sz w:val="22"/>
+          <w:szCs w:val="22"/>
+        </w:rPr>
+        <w:t>.</w:t>
+      </w:r>
+      <w:r>
+        <w:rPr>
+          <w:rFonts w:ascii="Helvetica" w:hAnsi="Helvetica" w:cs="Arial"/>
+          <w:sz w:val="22"/>
+          <w:szCs w:val="22"/>
+        </w:rPr>
+        <w:t xml:space="preserve"> To practice basic deep breathing, I would get comfortable by lying on my back in bed, breath in through my nose and bring air down towards my stomach</w:t>
+      </w:r>
+      <w:r>
+        <w:rPr>
+          <w:rFonts w:ascii="Helvetica" w:hAnsi="Helvetica" w:cs="Arial"/>
+          <w:sz w:val="22"/>
+          <w:szCs w:val="22"/>
+        </w:rPr>
+        <w:t>, then breath out through my nose.</w:t>
+      </w:r>
+      <w:r>
+        <w:rPr>
+          <w:rFonts w:ascii="Helvetica" w:hAnsi="Helvetica" w:cs="Arial"/>
+          <w:sz w:val="22"/>
+          <w:szCs w:val="22"/>
+        </w:rPr>
+        <w:t xml:space="preserve"> I would repeat this with my hand on my stomach to reinforce my body and mind connection to the exercise.</w:t>
+      </w:r>
+    </w:p>
+    <w:p>
+      <w:pPr>
+        <w:rPr>
+          <w:rFonts w:ascii="Helvetica" w:hAnsi="Helvetica"/>
+          <w:sz w:val="22"/>
+          <w:szCs w:val="22"/>
+        </w:rPr>
+      </w:pPr>
+      <w:r>
+        <w:rPr>
+          <w:rFonts w:ascii="Helvetica" w:hAnsi="Helvetica" w:cs="Arial"/>
+          <w:sz w:val="22"/>
+          <w:szCs w:val="22"/>
+        </w:rPr>
+        <w:br/>
+        <w:t xml:space="preserve">Deep breathing will help me </w:t>
+      </w:r>
+      <w:r>
+        <w:rPr>
+          <w:rFonts w:ascii="Helvetica" w:hAnsi="Helvetica" w:cs="Arial"/>
+          <w:sz w:val="22"/>
+          <w:szCs w:val="22"/>
+        </w:rPr>
+        <w:t xml:space="preserve">as the </w:t>
+      </w:r>
+      <w:r>
+        <w:rPr>
+          <w:rFonts w:ascii="Helvetica" w:hAnsi="Helvetica" w:cs="Arial"/>
+          <w:sz w:val="22"/>
+          <w:szCs w:val="22"/>
+        </w:rPr>
+        <w:t>exercise</w:t>
+      </w:r>
+      <w:r>
+        <w:rPr>
+          <w:rFonts w:ascii="Helvetica" w:hAnsi="Helvetica" w:cs="Arial"/>
+          <w:sz w:val="22"/>
+          <w:szCs w:val="22"/>
+        </w:rPr>
+        <w:t xml:space="preserve"> influences the parasympathetic nervous system</w:t>
+      </w:r>
+      <w:r>
+        <w:rPr>
+          <w:rFonts w:ascii="Helvetica" w:hAnsi="Helvetica" w:cs="Arial"/>
+          <w:sz w:val="22"/>
+          <w:szCs w:val="22"/>
+        </w:rPr>
+        <w:t xml:space="preserve"> in a</w:t>
+      </w:r>
+      <w:r>
+        <w:rPr>
+          <w:rFonts w:ascii="Helvetica" w:hAnsi="Helvetica" w:cs="Arial"/>
+          <w:sz w:val="22"/>
+          <w:szCs w:val="22"/>
+        </w:rPr>
+        <w:t xml:space="preserve"> </w:t>
+      </w:r>
+      <w:r>
+        <w:rPr>
+          <w:rFonts w:ascii="Helvetica" w:hAnsi="Helvetica" w:cs="Arial"/>
+          <w:sz w:val="22"/>
+          <w:szCs w:val="22"/>
+        </w:rPr>
+        <w:t>positive way</w:t>
+      </w:r>
+      <w:r>
+        <w:rPr>
+          <w:rFonts w:ascii="Helvetica" w:hAnsi="Helvetica" w:cs="Arial"/>
+          <w:sz w:val="22"/>
+          <w:szCs w:val="22"/>
+        </w:rPr>
+        <w:t xml:space="preserve">. </w:t>
+      </w:r>
+      <w:r>
+        <w:rPr>
+          <w:rFonts w:ascii="Helvetica" w:hAnsi="Helvetica" w:cs="Arial"/>
+          <w:sz w:val="22"/>
+          <w:szCs w:val="22"/>
+        </w:rPr>
+        <w:lastRenderedPageBreak/>
+        <w:t>The parasympathetic nervous system</w:t>
+      </w:r>
+      <w:r>
+        <w:rPr>
+          <w:rFonts w:ascii="Helvetica" w:hAnsi="Helvetica" w:cs="Arial"/>
+          <w:sz w:val="22"/>
+          <w:szCs w:val="22"/>
+        </w:rPr>
+        <w:t xml:space="preserve"> </w:t>
+      </w:r>
+      <w:r>
+        <w:rPr>
+          <w:rFonts w:ascii="Helvetica" w:hAnsi="Helvetica" w:cs="Arial"/>
+          <w:sz w:val="22"/>
+          <w:szCs w:val="22"/>
+        </w:rPr>
+        <w:t>can</w:t>
+      </w:r>
+      <w:r>
+        <w:rPr>
+          <w:rFonts w:ascii="Helvetica" w:hAnsi="Helvetica" w:cs="Arial"/>
+          <w:sz w:val="22"/>
+          <w:szCs w:val="22"/>
+        </w:rPr>
+        <w:t xml:space="preserve"> change the mental effects of anxiety and stress.</w:t>
+      </w:r>
+      <w:r>
+        <w:rPr>
+          <w:rFonts w:ascii="Helvetica" w:hAnsi="Helvetica" w:cs="Arial"/>
+          <w:sz w:val="22"/>
+          <w:szCs w:val="22"/>
+        </w:rPr>
+        <w:t xml:space="preserve"> While doing deep breaths, the parasympathetic nervous system would signal the </w:t>
+      </w:r>
+      <w:r>
+        <w:rPr>
+          <w:rFonts w:ascii="Helvetica" w:hAnsi="Helvetica" w:cs="Arial"/>
+          <w:sz w:val="22"/>
+          <w:szCs w:val="22"/>
+        </w:rPr>
+        <w:t xml:space="preserve">prefrontal cortex </w:t>
+      </w:r>
+      <w:r>
+        <w:rPr>
+          <w:rFonts w:ascii="Helvetica" w:hAnsi="Helvetica" w:cs="Arial"/>
+          <w:sz w:val="22"/>
+          <w:szCs w:val="22"/>
+        </w:rPr>
+        <w:t>to lessen the amygdala’s attempts at creating a flight-or-flight response</w:t>
+      </w:r>
+      <w:r>
+        <w:rPr>
+          <w:rFonts w:ascii="Helvetica" w:hAnsi="Helvetica" w:cs="Arial"/>
+          <w:sz w:val="22"/>
+          <w:szCs w:val="22"/>
+        </w:rPr>
+        <w:t xml:space="preserve"> as well any </w:t>
+      </w:r>
+      <w:r>
+        <w:rPr>
+          <w:rFonts w:ascii="Helvetica" w:hAnsi="Helvetica" w:cs="Arial"/>
+          <w:sz w:val="22"/>
+          <w:szCs w:val="22"/>
+        </w:rPr>
+        <w:t>stress symptoms that may already be experienced.</w:t>
+      </w:r>
+      <w:r>
+        <w:rPr>
+          <w:rFonts w:ascii="Helvetica" w:hAnsi="Helvetica" w:cs="Arial"/>
+          <w:sz w:val="22"/>
+          <w:szCs w:val="22"/>
+        </w:rPr>
+        <w:t xml:space="preserve"> </w:t>
+      </w:r>
+      <w:r>
+        <w:rPr>
+          <w:rFonts w:ascii="Helvetica" w:hAnsi="Helvetica" w:cs="Arial"/>
+          <w:sz w:val="22"/>
+          <w:szCs w:val="22"/>
+        </w:rPr>
+        <w:t xml:space="preserve">For me, I believe that </w:t>
+      </w:r>
+      <w:r>
+        <w:rPr>
+          <w:rFonts w:ascii="Helvetica" w:hAnsi="Helvetica" w:cs="Arial"/>
+          <w:sz w:val="22"/>
+          <w:szCs w:val="22"/>
+        </w:rPr>
+        <w:t>deep breathing</w:t>
+      </w:r>
+      <w:r>
+        <w:rPr>
+          <w:rFonts w:ascii="Helvetica" w:hAnsi="Helvetica" w:cs="Arial"/>
+          <w:sz w:val="22"/>
+          <w:szCs w:val="22"/>
+        </w:rPr>
+        <w:t xml:space="preserve"> will help me </w:t>
+      </w:r>
+      <w:r>
+        <w:rPr>
+          <w:rFonts w:ascii="Helvetica" w:hAnsi="Helvetica" w:cs="Arial"/>
+          <w:sz w:val="22"/>
+          <w:szCs w:val="22"/>
+        </w:rPr>
+        <w:t>to calm</w:t>
+      </w:r>
+      <w:r>
+        <w:rPr>
+          <w:rFonts w:ascii="Helvetica" w:hAnsi="Helvetica" w:cs="Arial"/>
+          <w:sz w:val="22"/>
+          <w:szCs w:val="22"/>
+        </w:rPr>
+        <w:t xml:space="preserve"> </w:t>
+      </w:r>
+      <w:r>
+        <w:rPr>
+          <w:rFonts w:ascii="Helvetica" w:hAnsi="Helvetica" w:cs="Arial"/>
+          <w:sz w:val="22"/>
+          <w:szCs w:val="22"/>
+        </w:rPr>
+        <w:t>my high blood pressure and racing mind</w:t>
+      </w:r>
+      <w:r>
+        <w:rPr>
+          <w:rFonts w:ascii="Helvetica" w:hAnsi="Helvetica" w:cs="Arial"/>
+          <w:sz w:val="22"/>
+          <w:szCs w:val="22"/>
+        </w:rPr>
+        <w:t xml:space="preserve"> when I</w:t>
+      </w:r>
+      <w:r>
+        <w:rPr>
+          <w:rFonts w:ascii="Helvetica" w:hAnsi="Helvetica" w:cs="Arial"/>
+          <w:sz w:val="22"/>
+          <w:szCs w:val="22"/>
+        </w:rPr>
+        <w:t xml:space="preserve"> need to de-stress from a particular event that occurred or from a day filled with different stressors.</w:t>
+      </w:r>
+      <w:r>
+        <w:rPr>
+          <w:rFonts w:ascii="Helvetica" w:hAnsi="Helvetica" w:cs="Arial"/>
+          <w:sz w:val="22"/>
+          <w:szCs w:val="22"/>
+        </w:rPr>
+        <w:br/>
+      </w:r>
+      <w:r>
+        <w:rPr>
+          <w:rFonts w:ascii="Helvetica" w:hAnsi="Helvetica" w:cs="Arial"/>
+          <w:sz w:val="22"/>
+          <w:szCs w:val="22"/>
+        </w:rPr>
+        <w:br/>
+      </w:r>
+      <w:r>
+        <w:rPr>
+          <w:rFonts w:ascii="Helvetica" w:hAnsi="Helvetica" w:cs="Arial"/>
+          <w:sz w:val="22"/>
+          <w:szCs w:val="22"/>
+        </w:rPr>
+        <w:br/>
+      </w:r>
+      <w:r>
+        <w:rPr>
+          <w:rFonts w:ascii="Helvetica" w:hAnsi="Helvetica" w:cs="Arial"/>
+          <w:sz w:val="22"/>
+          <w:szCs w:val="22"/>
+        </w:rPr>
+        <w:br/>
+      </w:r>
+      <w:r>
+        <w:rPr>
+          <w:rFonts w:ascii="Helvetica" w:hAnsi="Helvetica" w:cs="Arial"/>
+          <w:sz w:val="22"/>
+          <w:szCs w:val="22"/>
+        </w:rPr>
+        <w:br/>
       </w:r>
     </w:p>
     <w:p>
@@ -3314,7 +3756,6 @@
           <w:sz w:val="22"/>
           <w:szCs w:val="22"/>
         </w:rPr>
-        <w:lastRenderedPageBreak/>
         <w:br/>
         <w:t xml:space="preserve">References: </w:t>
       </w:r>
@@ -3410,6 +3851,40 @@
           <w:t>https://www.webmd.com/balance/stress-management/stress-relief-breathing-techniques</w:t>
         </w:r>
       </w:hyperlink>
+      <w:r>
+        <w:rPr>
+          <w:rStyle w:val="Hyperlink"/>
+          <w:rFonts w:ascii="Helvetica" w:hAnsi="Helvetica"/>
+          <w:sz w:val="22"/>
+          <w:szCs w:val="22"/>
+        </w:rPr>
+        <w:br/>
+      </w:r>
+      <w:r>
+        <w:rPr>
+          <w:rStyle w:val="Hyperlink"/>
+          <w:rFonts w:ascii="Helvetica" w:hAnsi="Helvetica"/>
+          <w:sz w:val="22"/>
+          <w:szCs w:val="22"/>
+        </w:rPr>
+        <w:br/>
+      </w:r>
+      <w:r>
+        <w:rPr>
+          <w:rFonts w:ascii="Helvetica" w:hAnsi="Helvetica"/>
+          <w:sz w:val="22"/>
+          <w:szCs w:val="22"/>
+        </w:rPr>
+        <w:t xml:space="preserve">The University of Toledo. (n.d.). Deep Breathing and Relaxation. Utoledo.edu. </w:t>
+      </w:r>
+      <w:r>
+        <w:rPr>
+          <w:rFonts w:ascii="Helvetica" w:hAnsi="Helvetica"/>
+          <w:sz w:val="22"/>
+          <w:szCs w:val="22"/>
+        </w:rPr>
+        <w:t>https://www.utoledo.edu/studentaffairs/counseling/anxietytoolbox/breathingandrelaxation.html#:~:text=Deep%20breathing%20and%20relaxation%20activate,oxygen%20to%20the%20thinking%20brain</w:t>
+      </w:r>
     </w:p>
     <w:sectPr>
       <w:pgSz w:w="12240" w:h="15840"/>
@@ -8644,6 +9119,18 @@
       <w:szCs w:val="32"/>
     </w:rPr>
   </w:style>
+  <w:style w:type="character" w:styleId="FollowedHyperlink">
+    <w:name w:val="FollowedHyperlink"/>
+    <w:basedOn w:val="DefaultParagraphFont"/>
+    <w:uiPriority w:val="99"/>
+    <w:semiHidden/>
+    <w:unhideWhenUsed/>
+    <w:rsid w:val="00EE3658"/>
+    <w:rPr>
+      <w:color w:val="954F72" w:themeColor="followedHyperlink"/>
+      <w:u w:val="single"/>
+    </w:rPr>
+  </w:style>
 </w:styles>
 </file>
 

</xml_diff>